<commit_message>
revised display code to add in fram for transposition and reformatted the sensor adjustments
</commit_message>
<xml_diff>
--- a/Documentation/Parts and Functionalities.docx
+++ b/Documentation/Parts and Functionalities.docx
@@ -122,7 +122,497 @@
           <w:sz w:val="28"/>
           <w:szCs w:val="28"/>
         </w:rPr>
-        <w:t>Pitchbend pads, Bite Sensor, Extra Modulator</w:t>
+        <w:t>Pitch</w:t>
+      </w:r>
+      <w:r>
+        <w:rPr>
+          <w:sz w:val="28"/>
+          <w:szCs w:val="28"/>
+        </w:rPr>
+        <w:t>-</w:t>
+      </w:r>
+      <w:r>
+        <w:rPr>
+          <w:sz w:val="28"/>
+          <w:szCs w:val="28"/>
+        </w:rPr>
+        <w:t>bend pads, Bite Sensor, Extra Modulator</w:t>
+      </w:r>
+    </w:p>
+    <w:p>
+      <w:pPr>
+        <w:pStyle w:val="ListParagraph"/>
+        <w:numPr>
+          <w:ilvl w:val="1"/>
+          <w:numId w:val="1"/>
+        </w:numPr>
+        <w:rPr>
+          <w:sz w:val="28"/>
+          <w:szCs w:val="28"/>
+          <w:u w:val="single"/>
+        </w:rPr>
+      </w:pPr>
+      <w:r>
+        <w:rPr>
+          <w:sz w:val="28"/>
+          <w:szCs w:val="28"/>
+        </w:rPr>
+        <w:t xml:space="preserve">3.3v tolerant only </w:t>
+      </w:r>
+    </w:p>
+    <w:p>
+      <w:pPr>
+        <w:pStyle w:val="ListParagraph"/>
+        <w:numPr>
+          <w:ilvl w:val="0"/>
+          <w:numId w:val="1"/>
+        </w:numPr>
+        <w:rPr>
+          <w:sz w:val="28"/>
+          <w:szCs w:val="28"/>
+        </w:rPr>
+      </w:pPr>
+      <w:r>
+        <w:rPr>
+          <w:sz w:val="28"/>
+          <w:szCs w:val="28"/>
+        </w:rPr>
+        <w:t>M</w:t>
+      </w:r>
+      <w:r>
+        <w:rPr>
+          <w:sz w:val="28"/>
+          <w:szCs w:val="28"/>
+        </w:rPr>
+        <w:t>PX</w:t>
+      </w:r>
+      <w:r>
+        <w:rPr>
+          <w:sz w:val="28"/>
+          <w:szCs w:val="28"/>
+        </w:rPr>
+        <w:t>5010GP pressure Sensor</w:t>
+      </w:r>
+    </w:p>
+    <w:p>
+      <w:pPr>
+        <w:pStyle w:val="ListParagraph"/>
+        <w:numPr>
+          <w:ilvl w:val="1"/>
+          <w:numId w:val="1"/>
+        </w:numPr>
+        <w:rPr>
+          <w:sz w:val="28"/>
+          <w:szCs w:val="28"/>
+        </w:rPr>
+      </w:pPr>
+      <w:r>
+        <w:rPr>
+          <w:sz w:val="28"/>
+          <w:szCs w:val="28"/>
+        </w:rPr>
+        <w:t>Needs capacitive decoupling</w:t>
+      </w:r>
+    </w:p>
+    <w:p>
+      <w:pPr>
+        <w:pStyle w:val="ListParagraph"/>
+        <w:numPr>
+          <w:ilvl w:val="1"/>
+          <w:numId w:val="1"/>
+        </w:numPr>
+        <w:rPr>
+          <w:sz w:val="28"/>
+          <w:szCs w:val="28"/>
+        </w:rPr>
+      </w:pPr>
+      <w:r>
+        <w:rPr>
+          <w:sz w:val="28"/>
+          <w:szCs w:val="28"/>
+        </w:rPr>
+        <w:t>Interrupt to update as fast as possible (notes on/off)</w:t>
+      </w:r>
+    </w:p>
+    <w:p>
+      <w:pPr>
+        <w:pStyle w:val="ListParagraph"/>
+        <w:numPr>
+          <w:ilvl w:val="1"/>
+          <w:numId w:val="1"/>
+        </w:numPr>
+        <w:rPr>
+          <w:sz w:val="28"/>
+          <w:szCs w:val="28"/>
+        </w:rPr>
+      </w:pPr>
+      <w:r>
+        <w:rPr>
+          <w:sz w:val="28"/>
+          <w:szCs w:val="28"/>
+        </w:rPr>
+        <w:t xml:space="preserve">Output to analog input </w:t>
+      </w:r>
+    </w:p>
+    <w:p>
+      <w:pPr>
+        <w:pStyle w:val="ListParagraph"/>
+        <w:numPr>
+          <w:ilvl w:val="1"/>
+          <w:numId w:val="1"/>
+        </w:numPr>
+        <w:rPr>
+          <w:sz w:val="28"/>
+          <w:szCs w:val="28"/>
+        </w:rPr>
+      </w:pPr>
+      <w:r>
+        <w:rPr>
+          <w:sz w:val="28"/>
+          <w:szCs w:val="28"/>
+        </w:rPr>
+        <w:t>Output into a Schmitt Trigger with variable trigger voltage</w:t>
+      </w:r>
+    </w:p>
+    <w:p>
+      <w:pPr>
+        <w:pStyle w:val="ListParagraph"/>
+        <w:numPr>
+          <w:ilvl w:val="1"/>
+          <w:numId w:val="1"/>
+        </w:numPr>
+        <w:rPr>
+          <w:sz w:val="28"/>
+          <w:szCs w:val="28"/>
+        </w:rPr>
+      </w:pPr>
+      <w:r>
+        <w:rPr>
+          <w:sz w:val="28"/>
+          <w:szCs w:val="28"/>
+        </w:rPr>
+        <w:t>Schmitt trigger outputs into digital input with interrupt</w:t>
+      </w:r>
+    </w:p>
+    <w:p>
+      <w:pPr>
+        <w:pStyle w:val="ListParagraph"/>
+        <w:numPr>
+          <w:ilvl w:val="2"/>
+          <w:numId w:val="1"/>
+        </w:numPr>
+        <w:rPr>
+          <w:sz w:val="28"/>
+          <w:szCs w:val="28"/>
+        </w:rPr>
+      </w:pPr>
+      <w:r>
+        <w:rPr>
+          <w:sz w:val="28"/>
+          <w:szCs w:val="28"/>
+        </w:rPr>
+        <w:t>Immediately updates notes</w:t>
+      </w:r>
+    </w:p>
+    <w:p>
+      <w:pPr>
+        <w:pStyle w:val="ListParagraph"/>
+        <w:numPr>
+          <w:ilvl w:val="0"/>
+          <w:numId w:val="1"/>
+        </w:numPr>
+        <w:rPr>
+          <w:sz w:val="28"/>
+          <w:szCs w:val="28"/>
+        </w:rPr>
+      </w:pPr>
+      <w:r>
+        <w:rPr>
+          <w:sz w:val="28"/>
+          <w:szCs w:val="28"/>
+        </w:rPr>
+        <w:t>MPR121 12 port Touch sensor</w:t>
+      </w:r>
+    </w:p>
+    <w:p>
+      <w:pPr>
+        <w:pStyle w:val="ListParagraph"/>
+        <w:numPr>
+          <w:ilvl w:val="1"/>
+          <w:numId w:val="1"/>
+        </w:numPr>
+        <w:rPr>
+          <w:sz w:val="28"/>
+          <w:szCs w:val="28"/>
+        </w:rPr>
+      </w:pPr>
+      <w:r>
+        <w:rPr>
+          <w:sz w:val="28"/>
+          <w:szCs w:val="28"/>
+        </w:rPr>
+        <w:t>Should each have capacitive decoupling</w:t>
+      </w:r>
+    </w:p>
+    <w:p>
+      <w:pPr>
+        <w:pStyle w:val="ListParagraph"/>
+        <w:numPr>
+          <w:ilvl w:val="1"/>
+          <w:numId w:val="1"/>
+        </w:numPr>
+        <w:rPr>
+          <w:sz w:val="28"/>
+          <w:szCs w:val="28"/>
+        </w:rPr>
+      </w:pPr>
+      <w:r>
+        <w:rPr>
+          <w:sz w:val="28"/>
+          <w:szCs w:val="28"/>
+        </w:rPr>
+        <w:t>Interrupt to only retrieve data when necessary (note change)</w:t>
+      </w:r>
+    </w:p>
+    <w:p>
+      <w:pPr>
+        <w:pStyle w:val="ListParagraph"/>
+        <w:numPr>
+          <w:ilvl w:val="1"/>
+          <w:numId w:val="1"/>
+        </w:numPr>
+        <w:rPr>
+          <w:sz w:val="28"/>
+          <w:szCs w:val="28"/>
+        </w:rPr>
+      </w:pPr>
+      <w:r>
+        <w:rPr>
+          <w:sz w:val="28"/>
+          <w:szCs w:val="28"/>
+        </w:rPr>
+        <w:t xml:space="preserve">2 of these to detect all Boolean </w:t>
+      </w:r>
+      <w:r>
+        <w:rPr>
+          <w:sz w:val="28"/>
+          <w:szCs w:val="28"/>
+        </w:rPr>
+        <w:t>touch signals</w:t>
+      </w:r>
+    </w:p>
+    <w:p>
+      <w:pPr>
+        <w:pStyle w:val="ListParagraph"/>
+        <w:numPr>
+          <w:ilvl w:val="1"/>
+          <w:numId w:val="1"/>
+        </w:numPr>
+        <w:rPr>
+          <w:sz w:val="28"/>
+          <w:szCs w:val="28"/>
+        </w:rPr>
+      </w:pPr>
+      <w:r>
+        <w:rPr>
+          <w:sz w:val="28"/>
+          <w:szCs w:val="28"/>
+        </w:rPr>
+        <w:t>7 for valves and trill valves</w:t>
+      </w:r>
+    </w:p>
+    <w:p>
+      <w:pPr>
+        <w:pStyle w:val="ListParagraph"/>
+        <w:numPr>
+          <w:ilvl w:val="1"/>
+          <w:numId w:val="1"/>
+        </w:numPr>
+        <w:rPr>
+          <w:sz w:val="28"/>
+          <w:szCs w:val="28"/>
+        </w:rPr>
+      </w:pPr>
+      <w:r>
+        <w:rPr>
+          <w:sz w:val="28"/>
+          <w:szCs w:val="28"/>
+        </w:rPr>
+        <w:t>6 for octave sensing</w:t>
+      </w:r>
+    </w:p>
+    <w:p>
+      <w:pPr>
+        <w:pStyle w:val="ListParagraph"/>
+        <w:numPr>
+          <w:ilvl w:val="1"/>
+          <w:numId w:val="1"/>
+        </w:numPr>
+        <w:rPr>
+          <w:sz w:val="28"/>
+          <w:szCs w:val="28"/>
+        </w:rPr>
+      </w:pPr>
+      <w:r>
+        <w:rPr>
+          <w:sz w:val="28"/>
+          <w:szCs w:val="28"/>
+        </w:rPr>
+        <w:t>2 for multi</w:t>
+      </w:r>
+      <w:r>
+        <w:rPr>
+          <w:sz w:val="28"/>
+          <w:szCs w:val="28"/>
+        </w:rPr>
+        <w:t>-</w:t>
+      </w:r>
+      <w:r>
+        <w:rPr>
+          <w:sz w:val="28"/>
+          <w:szCs w:val="28"/>
+        </w:rPr>
+        <w:t>phonic control</w:t>
+      </w:r>
+    </w:p>
+    <w:p>
+      <w:pPr>
+        <w:pStyle w:val="ListParagraph"/>
+        <w:numPr>
+          <w:ilvl w:val="1"/>
+          <w:numId w:val="1"/>
+        </w:numPr>
+        <w:rPr>
+          <w:sz w:val="28"/>
+          <w:szCs w:val="28"/>
+        </w:rPr>
+      </w:pPr>
+      <w:r>
+        <w:rPr>
+          <w:sz w:val="28"/>
+          <w:szCs w:val="28"/>
+        </w:rPr>
+        <w:t>IRQ attached to digital input interrupts</w:t>
+      </w:r>
+    </w:p>
+    <w:p>
+      <w:pPr>
+        <w:pStyle w:val="ListParagraph"/>
+        <w:numPr>
+          <w:ilvl w:val="2"/>
+          <w:numId w:val="1"/>
+        </w:numPr>
+        <w:rPr>
+          <w:sz w:val="28"/>
+          <w:szCs w:val="28"/>
+        </w:rPr>
+      </w:pPr>
+      <w:r>
+        <w:rPr>
+          <w:sz w:val="28"/>
+          <w:szCs w:val="28"/>
+        </w:rPr>
+        <w:t>Only sample IC when IRQ pulled Low</w:t>
+      </w:r>
+    </w:p>
+    <w:p>
+      <w:pPr>
+        <w:pStyle w:val="ListParagraph"/>
+        <w:numPr>
+          <w:ilvl w:val="0"/>
+          <w:numId w:val="1"/>
+        </w:numPr>
+        <w:rPr>
+          <w:sz w:val="28"/>
+          <w:szCs w:val="28"/>
+        </w:rPr>
+      </w:pPr>
+      <w:r>
+        <w:rPr>
+          <w:sz w:val="28"/>
+          <w:szCs w:val="28"/>
+        </w:rPr>
+        <w:t>5 pin DIN female connector</w:t>
+      </w:r>
+    </w:p>
+    <w:p>
+      <w:pPr>
+        <w:pStyle w:val="ListParagraph"/>
+        <w:numPr>
+          <w:ilvl w:val="1"/>
+          <w:numId w:val="1"/>
+        </w:numPr>
+        <w:rPr>
+          <w:sz w:val="28"/>
+          <w:szCs w:val="28"/>
+        </w:rPr>
+      </w:pPr>
+      <w:r>
+        <w:rPr>
+          <w:sz w:val="28"/>
+          <w:szCs w:val="28"/>
+        </w:rPr>
+        <w:t>No capacitive decoupling needed</w:t>
+      </w:r>
+    </w:p>
+    <w:p>
+      <w:pPr>
+        <w:pStyle w:val="ListParagraph"/>
+        <w:numPr>
+          <w:ilvl w:val="1"/>
+          <w:numId w:val="1"/>
+        </w:numPr>
+        <w:rPr>
+          <w:sz w:val="28"/>
+          <w:szCs w:val="28"/>
+        </w:rPr>
+      </w:pPr>
+      <w:r>
+        <w:rPr>
+          <w:sz w:val="28"/>
+          <w:szCs w:val="28"/>
+        </w:rPr>
+        <w:t>No Interrupt</w:t>
+      </w:r>
+    </w:p>
+    <w:p>
+      <w:pPr>
+        <w:pStyle w:val="ListParagraph"/>
+        <w:numPr>
+          <w:ilvl w:val="1"/>
+          <w:numId w:val="1"/>
+        </w:numPr>
+        <w:rPr>
+          <w:sz w:val="28"/>
+          <w:szCs w:val="28"/>
+        </w:rPr>
+      </w:pPr>
+      <w:r>
+        <w:rPr>
+          <w:sz w:val="28"/>
+          <w:szCs w:val="28"/>
+        </w:rPr>
+        <w:t>MIDI output for legacy midi</w:t>
+      </w:r>
+    </w:p>
+    <w:p>
+      <w:pPr>
+        <w:pStyle w:val="ListParagraph"/>
+        <w:numPr>
+          <w:ilvl w:val="1"/>
+          <w:numId w:val="1"/>
+        </w:numPr>
+        <w:rPr>
+          <w:sz w:val="28"/>
+          <w:szCs w:val="28"/>
+        </w:rPr>
+      </w:pPr>
+      <w:r>
+        <w:rPr>
+          <w:sz w:val="28"/>
+          <w:szCs w:val="28"/>
+        </w:rPr>
+        <w:t>TX1 used at 31250 baud</w:t>
       </w:r>
       <w:bookmarkStart w:id="0" w:name="_GoBack"/>
       <w:bookmarkEnd w:id="0"/>
@@ -131,27 +621,6 @@
       <w:pPr>
         <w:pStyle w:val="ListParagraph"/>
         <w:numPr>
-          <w:ilvl w:val="1"/>
-          <w:numId w:val="1"/>
-        </w:numPr>
-        <w:rPr>
-          <w:sz w:val="28"/>
-          <w:szCs w:val="28"/>
-          <w:u w:val="single"/>
-        </w:rPr>
-      </w:pPr>
-      <w:r>
-        <w:rPr>
-          <w:sz w:val="28"/>
-          <w:szCs w:val="28"/>
-        </w:rPr>
-        <w:t xml:space="preserve">3.3v tolerant only </w:t>
-      </w:r>
-    </w:p>
-    <w:p>
-      <w:pPr>
-        <w:pStyle w:val="ListParagraph"/>
-        <w:numPr>
           <w:ilvl w:val="0"/>
           <w:numId w:val="1"/>
         </w:numPr>
@@ -165,121 +634,87 @@
           <w:sz w:val="28"/>
           <w:szCs w:val="28"/>
         </w:rPr>
-        <w:t>M</w:t>
-      </w:r>
-      <w:r>
-        <w:rPr>
-          <w:sz w:val="28"/>
-          <w:szCs w:val="28"/>
-        </w:rPr>
-        <w:t>PX</w:t>
-      </w:r>
-      <w:r>
-        <w:rPr>
-          <w:sz w:val="28"/>
-          <w:szCs w:val="28"/>
-        </w:rPr>
-        <w:t>5010GP pressure Sensor</w:t>
-      </w:r>
-    </w:p>
-    <w:p>
-      <w:pPr>
-        <w:pStyle w:val="ListParagraph"/>
-        <w:numPr>
-          <w:ilvl w:val="1"/>
-          <w:numId w:val="1"/>
-        </w:numPr>
-        <w:rPr>
-          <w:sz w:val="28"/>
-          <w:szCs w:val="28"/>
-        </w:rPr>
-      </w:pPr>
-      <w:r>
-        <w:rPr>
-          <w:sz w:val="28"/>
-          <w:szCs w:val="28"/>
-        </w:rPr>
-        <w:t>Needs capacitive decoupling</w:t>
-      </w:r>
-    </w:p>
-    <w:p>
-      <w:pPr>
-        <w:pStyle w:val="ListParagraph"/>
-        <w:numPr>
-          <w:ilvl w:val="1"/>
-          <w:numId w:val="1"/>
-        </w:numPr>
-        <w:rPr>
-          <w:sz w:val="28"/>
-          <w:szCs w:val="28"/>
-        </w:rPr>
-      </w:pPr>
-      <w:r>
-        <w:rPr>
-          <w:sz w:val="28"/>
-          <w:szCs w:val="28"/>
-        </w:rPr>
-        <w:t xml:space="preserve">Output to analog input </w:t>
-      </w:r>
-    </w:p>
-    <w:p>
-      <w:pPr>
-        <w:pStyle w:val="ListParagraph"/>
-        <w:numPr>
-          <w:ilvl w:val="1"/>
-          <w:numId w:val="1"/>
-        </w:numPr>
-        <w:rPr>
-          <w:sz w:val="28"/>
-          <w:szCs w:val="28"/>
-        </w:rPr>
-      </w:pPr>
-      <w:r>
-        <w:rPr>
-          <w:sz w:val="28"/>
-          <w:szCs w:val="28"/>
-        </w:rPr>
-        <w:t>Output into a Schmitt Trigger with variable trigger voltage</w:t>
-      </w:r>
-    </w:p>
-    <w:p>
-      <w:pPr>
-        <w:pStyle w:val="ListParagraph"/>
-        <w:numPr>
-          <w:ilvl w:val="1"/>
-          <w:numId w:val="1"/>
-        </w:numPr>
-        <w:rPr>
-          <w:sz w:val="28"/>
-          <w:szCs w:val="28"/>
-        </w:rPr>
-      </w:pPr>
-      <w:r>
-        <w:rPr>
-          <w:sz w:val="28"/>
-          <w:szCs w:val="28"/>
-        </w:rPr>
-        <w:t>Schmitt trigger outputs into digital input with interrupt</w:t>
-      </w:r>
-    </w:p>
-    <w:p>
-      <w:pPr>
-        <w:pStyle w:val="ListParagraph"/>
-        <w:numPr>
-          <w:ilvl w:val="2"/>
-          <w:numId w:val="1"/>
-        </w:numPr>
-        <w:rPr>
-          <w:sz w:val="28"/>
-          <w:szCs w:val="28"/>
-        </w:rPr>
-      </w:pPr>
-      <w:r>
-        <w:rPr>
-          <w:sz w:val="28"/>
-          <w:szCs w:val="28"/>
-        </w:rPr>
-        <w:t>Immediately updates notes</w:t>
+        <w:t>3 Push Buttons</w:t>
+      </w:r>
+    </w:p>
+    <w:p>
+      <w:pPr>
+        <w:pStyle w:val="ListParagraph"/>
+        <w:numPr>
+          <w:ilvl w:val="1"/>
+          <w:numId w:val="1"/>
+        </w:numPr>
+        <w:rPr>
+          <w:sz w:val="28"/>
+          <w:szCs w:val="28"/>
+        </w:rPr>
+      </w:pPr>
+      <w:r>
+        <w:rPr>
+          <w:sz w:val="28"/>
+          <w:szCs w:val="28"/>
+        </w:rPr>
+        <w:t>No capacitive decoupling</w:t>
+      </w:r>
+    </w:p>
+    <w:p>
+      <w:pPr>
+        <w:pStyle w:val="ListParagraph"/>
+        <w:numPr>
+          <w:ilvl w:val="1"/>
+          <w:numId w:val="1"/>
+        </w:numPr>
+        <w:rPr>
+          <w:sz w:val="28"/>
+          <w:szCs w:val="28"/>
+        </w:rPr>
+      </w:pPr>
+      <w:r>
+        <w:rPr>
+          <w:sz w:val="28"/>
+          <w:szCs w:val="28"/>
+        </w:rPr>
+        <w:t>Interrupt to detect when pressed (note change)</w:t>
+      </w:r>
+    </w:p>
+    <w:p>
+      <w:pPr>
+        <w:pStyle w:val="ListParagraph"/>
+        <w:numPr>
+          <w:ilvl w:val="1"/>
+          <w:numId w:val="1"/>
+        </w:numPr>
+        <w:rPr>
+          <w:sz w:val="28"/>
+          <w:szCs w:val="28"/>
+        </w:rPr>
+      </w:pPr>
+      <w:r>
+        <w:rPr>
+          <w:sz w:val="28"/>
+          <w:szCs w:val="28"/>
+        </w:rPr>
+        <w:t>On octave cannister</w:t>
+      </w:r>
+    </w:p>
+    <w:p>
+      <w:pPr>
+        <w:pStyle w:val="ListParagraph"/>
+        <w:numPr>
+          <w:ilvl w:val="1"/>
+          <w:numId w:val="1"/>
+        </w:numPr>
+        <w:rPr>
+          <w:sz w:val="28"/>
+          <w:szCs w:val="28"/>
+        </w:rPr>
+      </w:pPr>
+      <w:r>
+        <w:rPr>
+          <w:sz w:val="28"/>
+          <w:szCs w:val="28"/>
+        </w:rPr>
+        <w:t>Changes chord quality</w:t>
       </w:r>
     </w:p>
     <w:p>
@@ -299,421 +734,21 @@
           <w:sz w:val="28"/>
           <w:szCs w:val="28"/>
         </w:rPr>
-        <w:t>MPR121 12 port Touch sensor</w:t>
-      </w:r>
-    </w:p>
-    <w:p>
-      <w:pPr>
-        <w:pStyle w:val="ListParagraph"/>
-        <w:numPr>
-          <w:ilvl w:val="1"/>
-          <w:numId w:val="1"/>
-        </w:numPr>
-        <w:rPr>
-          <w:sz w:val="28"/>
-          <w:szCs w:val="28"/>
-        </w:rPr>
-      </w:pPr>
-      <w:r>
-        <w:rPr>
-          <w:sz w:val="28"/>
-          <w:szCs w:val="28"/>
-        </w:rPr>
-        <w:t>Should each have</w:t>
-      </w:r>
-      <w:r>
-        <w:rPr>
-          <w:sz w:val="28"/>
-          <w:szCs w:val="28"/>
-        </w:rPr>
-        <w:t xml:space="preserve"> capacitive decoupling</w:t>
-      </w:r>
-    </w:p>
-    <w:p>
-      <w:pPr>
-        <w:pStyle w:val="ListParagraph"/>
-        <w:numPr>
-          <w:ilvl w:val="1"/>
-          <w:numId w:val="1"/>
-        </w:numPr>
-        <w:rPr>
-          <w:sz w:val="28"/>
-          <w:szCs w:val="28"/>
-        </w:rPr>
-      </w:pPr>
-      <w:r>
-        <w:rPr>
-          <w:sz w:val="28"/>
-          <w:szCs w:val="28"/>
-        </w:rPr>
-        <w:t xml:space="preserve">2 of these to detect all Boolean </w:t>
-      </w:r>
-      <w:r>
-        <w:rPr>
-          <w:sz w:val="28"/>
-          <w:szCs w:val="28"/>
-        </w:rPr>
-        <w:t>touch signals</w:t>
-      </w:r>
-    </w:p>
-    <w:p>
-      <w:pPr>
-        <w:pStyle w:val="ListParagraph"/>
-        <w:numPr>
-          <w:ilvl w:val="1"/>
-          <w:numId w:val="1"/>
-        </w:numPr>
-        <w:rPr>
-          <w:sz w:val="28"/>
-          <w:szCs w:val="28"/>
-        </w:rPr>
-      </w:pPr>
-      <w:r>
-        <w:rPr>
-          <w:sz w:val="28"/>
-          <w:szCs w:val="28"/>
-        </w:rPr>
-        <w:t>7 for valves and trill valves</w:t>
-      </w:r>
-    </w:p>
-    <w:p>
-      <w:pPr>
-        <w:pStyle w:val="ListParagraph"/>
-        <w:numPr>
-          <w:ilvl w:val="1"/>
-          <w:numId w:val="1"/>
-        </w:numPr>
-        <w:rPr>
-          <w:sz w:val="28"/>
-          <w:szCs w:val="28"/>
-        </w:rPr>
-      </w:pPr>
-      <w:r>
-        <w:rPr>
-          <w:sz w:val="28"/>
-          <w:szCs w:val="28"/>
-        </w:rPr>
-        <w:t>6 for octave sensing</w:t>
-      </w:r>
-    </w:p>
-    <w:p>
-      <w:pPr>
-        <w:pStyle w:val="ListParagraph"/>
-        <w:numPr>
-          <w:ilvl w:val="1"/>
-          <w:numId w:val="1"/>
-        </w:numPr>
-        <w:rPr>
-          <w:sz w:val="28"/>
-          <w:szCs w:val="28"/>
-        </w:rPr>
-      </w:pPr>
-      <w:r>
-        <w:rPr>
-          <w:sz w:val="28"/>
-          <w:szCs w:val="28"/>
-        </w:rPr>
-        <w:t>2 for multiphonic control</w:t>
-      </w:r>
-    </w:p>
-    <w:p>
-      <w:pPr>
-        <w:pStyle w:val="ListParagraph"/>
-        <w:numPr>
-          <w:ilvl w:val="1"/>
-          <w:numId w:val="1"/>
-        </w:numPr>
-        <w:rPr>
-          <w:sz w:val="28"/>
-          <w:szCs w:val="28"/>
-        </w:rPr>
-      </w:pPr>
-      <w:r>
-        <w:rPr>
-          <w:sz w:val="28"/>
-          <w:szCs w:val="28"/>
-        </w:rPr>
-        <w:t>IRQ attached to digital input interrupts</w:t>
-      </w:r>
-    </w:p>
-    <w:p>
-      <w:pPr>
-        <w:pStyle w:val="ListParagraph"/>
-        <w:numPr>
-          <w:ilvl w:val="2"/>
-          <w:numId w:val="1"/>
-        </w:numPr>
-        <w:rPr>
-          <w:sz w:val="28"/>
-          <w:szCs w:val="28"/>
-        </w:rPr>
-      </w:pPr>
-      <w:r>
-        <w:rPr>
-          <w:sz w:val="28"/>
-          <w:szCs w:val="28"/>
-        </w:rPr>
-        <w:t>Only sample IC when IRQ pulled Low</w:t>
-      </w:r>
-    </w:p>
-    <w:p>
-      <w:pPr>
-        <w:pStyle w:val="ListParagraph"/>
-        <w:numPr>
-          <w:ilvl w:val="0"/>
-          <w:numId w:val="1"/>
-        </w:numPr>
-        <w:rPr>
-          <w:sz w:val="28"/>
-          <w:szCs w:val="28"/>
-        </w:rPr>
-      </w:pPr>
-      <w:r>
-        <w:rPr>
-          <w:sz w:val="28"/>
-          <w:szCs w:val="28"/>
-        </w:rPr>
-        <w:t>Joycon Joystick</w:t>
-      </w:r>
-    </w:p>
-    <w:p>
-      <w:pPr>
-        <w:pStyle w:val="ListParagraph"/>
-        <w:numPr>
-          <w:ilvl w:val="1"/>
-          <w:numId w:val="1"/>
-        </w:numPr>
-        <w:rPr>
-          <w:sz w:val="28"/>
-          <w:szCs w:val="28"/>
-        </w:rPr>
-      </w:pPr>
-      <w:r>
-        <w:rPr>
-          <w:sz w:val="28"/>
-          <w:szCs w:val="28"/>
-        </w:rPr>
-        <w:t>Needs capacitive decoupling</w:t>
-      </w:r>
-    </w:p>
-    <w:p>
-      <w:pPr>
-        <w:pStyle w:val="ListParagraph"/>
-        <w:numPr>
-          <w:ilvl w:val="1"/>
-          <w:numId w:val="1"/>
-        </w:numPr>
-        <w:rPr>
-          <w:sz w:val="28"/>
-          <w:szCs w:val="28"/>
-        </w:rPr>
-      </w:pPr>
-      <w:r>
-        <w:rPr>
-          <w:sz w:val="28"/>
-          <w:szCs w:val="28"/>
-        </w:rPr>
-        <w:t>Need special adapter to use</w:t>
-      </w:r>
-    </w:p>
-    <w:p>
-      <w:pPr>
-        <w:pStyle w:val="ListParagraph"/>
-        <w:numPr>
-          <w:ilvl w:val="1"/>
-          <w:numId w:val="1"/>
-        </w:numPr>
-        <w:rPr>
-          <w:sz w:val="28"/>
-          <w:szCs w:val="28"/>
-        </w:rPr>
-      </w:pPr>
-      <w:r>
-        <w:rPr>
-          <w:sz w:val="28"/>
-          <w:szCs w:val="28"/>
-        </w:rPr>
-        <w:t>X and Y analog output</w:t>
-      </w:r>
-    </w:p>
-    <w:p>
-      <w:pPr>
-        <w:pStyle w:val="ListParagraph"/>
-        <w:numPr>
-          <w:ilvl w:val="2"/>
-          <w:numId w:val="1"/>
-        </w:numPr>
-        <w:rPr>
-          <w:sz w:val="28"/>
-          <w:szCs w:val="28"/>
-        </w:rPr>
-      </w:pPr>
-      <w:r>
-        <w:rPr>
-          <w:sz w:val="28"/>
-          <w:szCs w:val="28"/>
-        </w:rPr>
-        <w:t>For Poramento/Vibrato and Menu Control</w:t>
-      </w:r>
-    </w:p>
-    <w:p>
-      <w:pPr>
-        <w:pStyle w:val="ListParagraph"/>
-        <w:numPr>
-          <w:ilvl w:val="1"/>
-          <w:numId w:val="1"/>
-        </w:numPr>
-        <w:rPr>
-          <w:sz w:val="28"/>
-          <w:szCs w:val="28"/>
-        </w:rPr>
-      </w:pPr>
-      <w:r>
-        <w:rPr>
-          <w:sz w:val="28"/>
-          <w:szCs w:val="28"/>
-        </w:rPr>
-        <w:t>Switch digital output</w:t>
-      </w:r>
-    </w:p>
-    <w:p>
-      <w:pPr>
-        <w:pStyle w:val="ListParagraph"/>
-        <w:numPr>
-          <w:ilvl w:val="2"/>
-          <w:numId w:val="1"/>
-        </w:numPr>
-        <w:rPr>
-          <w:sz w:val="28"/>
-          <w:szCs w:val="28"/>
-        </w:rPr>
-      </w:pPr>
-      <w:r>
-        <w:rPr>
-          <w:sz w:val="28"/>
-          <w:szCs w:val="28"/>
-        </w:rPr>
-        <w:t>For selecting 4 way setting and Menu Selector</w:t>
-      </w:r>
-    </w:p>
-    <w:p>
-      <w:pPr>
-        <w:pStyle w:val="ListParagraph"/>
-        <w:numPr>
-          <w:ilvl w:val="0"/>
-          <w:numId w:val="1"/>
-        </w:numPr>
-        <w:rPr>
-          <w:sz w:val="28"/>
-          <w:szCs w:val="28"/>
-        </w:rPr>
-      </w:pPr>
-      <w:r>
-        <w:rPr>
-          <w:sz w:val="28"/>
-          <w:szCs w:val="28"/>
-        </w:rPr>
-        <w:t>8x8 BiColor Display</w:t>
-      </w:r>
-    </w:p>
-    <w:p>
-      <w:pPr>
-        <w:pStyle w:val="ListParagraph"/>
-        <w:numPr>
-          <w:ilvl w:val="1"/>
-          <w:numId w:val="1"/>
-        </w:numPr>
-        <w:rPr>
-          <w:sz w:val="28"/>
-          <w:szCs w:val="28"/>
-        </w:rPr>
-      </w:pPr>
-      <w:r>
-        <w:rPr>
-          <w:sz w:val="28"/>
-          <w:szCs w:val="28"/>
-        </w:rPr>
-        <w:t>Should use capacitive decoupling</w:t>
-      </w:r>
-    </w:p>
-    <w:p>
-      <w:pPr>
-        <w:pStyle w:val="ListParagraph"/>
-        <w:numPr>
-          <w:ilvl w:val="1"/>
-          <w:numId w:val="1"/>
-        </w:numPr>
-        <w:rPr>
-          <w:sz w:val="28"/>
-          <w:szCs w:val="28"/>
-        </w:rPr>
-      </w:pPr>
-      <w:r>
-        <w:rPr>
-          <w:sz w:val="28"/>
-          <w:szCs w:val="28"/>
-        </w:rPr>
-        <w:t>Realtime diagnostic display</w:t>
-      </w:r>
-    </w:p>
-    <w:p>
-      <w:pPr>
-        <w:pStyle w:val="ListParagraph"/>
-        <w:numPr>
-          <w:ilvl w:val="1"/>
-          <w:numId w:val="1"/>
-        </w:numPr>
-        <w:rPr>
-          <w:sz w:val="28"/>
-          <w:szCs w:val="28"/>
-        </w:rPr>
-      </w:pPr>
-      <w:r>
-        <w:rPr>
-          <w:sz w:val="28"/>
-          <w:szCs w:val="28"/>
-        </w:rPr>
-        <w:t>Displays equalizer/status for pressure</w:t>
-      </w:r>
-    </w:p>
-    <w:p>
-      <w:pPr>
-        <w:pStyle w:val="ListParagraph"/>
-        <w:numPr>
-          <w:ilvl w:val="1"/>
-          <w:numId w:val="1"/>
-        </w:numPr>
-        <w:rPr>
-          <w:sz w:val="28"/>
-          <w:szCs w:val="28"/>
-        </w:rPr>
-      </w:pPr>
-      <w:r>
-        <w:rPr>
-          <w:sz w:val="28"/>
-          <w:szCs w:val="28"/>
-        </w:rPr>
-        <w:t>4 way on the go settings changer (customizable in Menu)</w:t>
-      </w:r>
-    </w:p>
-    <w:p>
-      <w:pPr>
-        <w:pStyle w:val="ListParagraph"/>
-        <w:numPr>
-          <w:ilvl w:val="0"/>
-          <w:numId w:val="1"/>
-        </w:numPr>
-        <w:rPr>
-          <w:sz w:val="28"/>
-          <w:szCs w:val="28"/>
-        </w:rPr>
-      </w:pPr>
-      <w:r>
-        <w:rPr>
-          <w:sz w:val="28"/>
-          <w:szCs w:val="28"/>
-        </w:rPr>
-        <w:t>10k Potentiometer Knob</w:t>
+        <w:t>Joy</w:t>
+      </w:r>
+      <w:r>
+        <w:rPr>
+          <w:sz w:val="28"/>
+          <w:szCs w:val="28"/>
+        </w:rPr>
+        <w:t>-</w:t>
+      </w:r>
+      <w:r>
+        <w:rPr>
+          <w:sz w:val="28"/>
+          <w:szCs w:val="28"/>
+        </w:rPr>
+        <w:t>con Joystick</w:t>
       </w:r>
     </w:p>
     <w:p>
@@ -754,6 +789,348 @@
           <w:sz w:val="28"/>
           <w:szCs w:val="28"/>
         </w:rPr>
+        <w:t>No interrupt</w:t>
+      </w:r>
+    </w:p>
+    <w:p>
+      <w:pPr>
+        <w:pStyle w:val="ListParagraph"/>
+        <w:numPr>
+          <w:ilvl w:val="1"/>
+          <w:numId w:val="1"/>
+        </w:numPr>
+        <w:rPr>
+          <w:sz w:val="28"/>
+          <w:szCs w:val="28"/>
+        </w:rPr>
+      </w:pPr>
+      <w:r>
+        <w:rPr>
+          <w:sz w:val="28"/>
+          <w:szCs w:val="28"/>
+        </w:rPr>
+        <w:t>Need special adapter to use</w:t>
+      </w:r>
+    </w:p>
+    <w:p>
+      <w:pPr>
+        <w:pStyle w:val="ListParagraph"/>
+        <w:numPr>
+          <w:ilvl w:val="1"/>
+          <w:numId w:val="1"/>
+        </w:numPr>
+        <w:rPr>
+          <w:sz w:val="28"/>
+          <w:szCs w:val="28"/>
+        </w:rPr>
+      </w:pPr>
+      <w:r>
+        <w:rPr>
+          <w:sz w:val="28"/>
+          <w:szCs w:val="28"/>
+        </w:rPr>
+        <w:t>X and Y analog output</w:t>
+      </w:r>
+    </w:p>
+    <w:p>
+      <w:pPr>
+        <w:pStyle w:val="ListParagraph"/>
+        <w:numPr>
+          <w:ilvl w:val="2"/>
+          <w:numId w:val="1"/>
+        </w:numPr>
+        <w:rPr>
+          <w:sz w:val="28"/>
+          <w:szCs w:val="28"/>
+        </w:rPr>
+      </w:pPr>
+      <w:r>
+        <w:rPr>
+          <w:sz w:val="28"/>
+          <w:szCs w:val="28"/>
+        </w:rPr>
+        <w:t>For Por</w:t>
+      </w:r>
+      <w:r>
+        <w:rPr>
+          <w:sz w:val="28"/>
+          <w:szCs w:val="28"/>
+        </w:rPr>
+        <w:t>t</w:t>
+      </w:r>
+      <w:r>
+        <w:rPr>
+          <w:sz w:val="28"/>
+          <w:szCs w:val="28"/>
+        </w:rPr>
+        <w:t>amento/Vibrato and Menu Control</w:t>
+      </w:r>
+    </w:p>
+    <w:p>
+      <w:pPr>
+        <w:pStyle w:val="ListParagraph"/>
+        <w:numPr>
+          <w:ilvl w:val="1"/>
+          <w:numId w:val="1"/>
+        </w:numPr>
+        <w:rPr>
+          <w:sz w:val="28"/>
+          <w:szCs w:val="28"/>
+        </w:rPr>
+      </w:pPr>
+      <w:r>
+        <w:rPr>
+          <w:sz w:val="28"/>
+          <w:szCs w:val="28"/>
+        </w:rPr>
+        <w:t>Switch digital output</w:t>
+      </w:r>
+    </w:p>
+    <w:p>
+      <w:pPr>
+        <w:pStyle w:val="ListParagraph"/>
+        <w:numPr>
+          <w:ilvl w:val="2"/>
+          <w:numId w:val="1"/>
+        </w:numPr>
+        <w:rPr>
+          <w:sz w:val="28"/>
+          <w:szCs w:val="28"/>
+        </w:rPr>
+      </w:pPr>
+      <w:r>
+        <w:rPr>
+          <w:sz w:val="28"/>
+          <w:szCs w:val="28"/>
+        </w:rPr>
+        <w:t>For selecting 4 way setting and Menu Selector</w:t>
+      </w:r>
+    </w:p>
+    <w:p>
+      <w:pPr>
+        <w:pStyle w:val="ListParagraph"/>
+        <w:numPr>
+          <w:ilvl w:val="0"/>
+          <w:numId w:val="1"/>
+        </w:numPr>
+        <w:rPr>
+          <w:sz w:val="28"/>
+          <w:szCs w:val="28"/>
+        </w:rPr>
+      </w:pPr>
+      <w:r>
+        <w:rPr>
+          <w:sz w:val="28"/>
+          <w:szCs w:val="28"/>
+        </w:rPr>
+        <w:t>8x8 Bi</w:t>
+      </w:r>
+      <w:r>
+        <w:rPr>
+          <w:sz w:val="28"/>
+          <w:szCs w:val="28"/>
+        </w:rPr>
+        <w:t>-</w:t>
+      </w:r>
+      <w:r>
+        <w:rPr>
+          <w:sz w:val="28"/>
+          <w:szCs w:val="28"/>
+        </w:rPr>
+        <w:t>Color Display</w:t>
+      </w:r>
+    </w:p>
+    <w:p>
+      <w:pPr>
+        <w:pStyle w:val="ListParagraph"/>
+        <w:numPr>
+          <w:ilvl w:val="1"/>
+          <w:numId w:val="1"/>
+        </w:numPr>
+        <w:rPr>
+          <w:sz w:val="28"/>
+          <w:szCs w:val="28"/>
+        </w:rPr>
+      </w:pPr>
+      <w:r>
+        <w:rPr>
+          <w:sz w:val="28"/>
+          <w:szCs w:val="28"/>
+        </w:rPr>
+        <w:t>Should use capacitive decoupling</w:t>
+      </w:r>
+    </w:p>
+    <w:p>
+      <w:pPr>
+        <w:pStyle w:val="ListParagraph"/>
+        <w:numPr>
+          <w:ilvl w:val="1"/>
+          <w:numId w:val="1"/>
+        </w:numPr>
+        <w:rPr>
+          <w:sz w:val="28"/>
+          <w:szCs w:val="28"/>
+        </w:rPr>
+      </w:pPr>
+      <w:r>
+        <w:rPr>
+          <w:sz w:val="28"/>
+          <w:szCs w:val="28"/>
+        </w:rPr>
+        <w:t>No interrupt</w:t>
+      </w:r>
+    </w:p>
+    <w:p>
+      <w:pPr>
+        <w:pStyle w:val="ListParagraph"/>
+        <w:numPr>
+          <w:ilvl w:val="1"/>
+          <w:numId w:val="1"/>
+        </w:numPr>
+        <w:rPr>
+          <w:sz w:val="28"/>
+          <w:szCs w:val="28"/>
+        </w:rPr>
+      </w:pPr>
+      <w:r>
+        <w:rPr>
+          <w:sz w:val="28"/>
+          <w:szCs w:val="28"/>
+        </w:rPr>
+        <w:t>Realtime diagnostic display</w:t>
+      </w:r>
+    </w:p>
+    <w:p>
+      <w:pPr>
+        <w:pStyle w:val="ListParagraph"/>
+        <w:numPr>
+          <w:ilvl w:val="1"/>
+          <w:numId w:val="1"/>
+        </w:numPr>
+        <w:rPr>
+          <w:sz w:val="28"/>
+          <w:szCs w:val="28"/>
+        </w:rPr>
+      </w:pPr>
+      <w:r>
+        <w:rPr>
+          <w:sz w:val="28"/>
+          <w:szCs w:val="28"/>
+        </w:rPr>
+        <w:t>Displays equalizer/status for pressure</w:t>
+      </w:r>
+    </w:p>
+    <w:p>
+      <w:pPr>
+        <w:pStyle w:val="ListParagraph"/>
+        <w:numPr>
+          <w:ilvl w:val="1"/>
+          <w:numId w:val="1"/>
+        </w:numPr>
+        <w:rPr>
+          <w:sz w:val="28"/>
+          <w:szCs w:val="28"/>
+        </w:rPr>
+      </w:pPr>
+      <w:r>
+        <w:rPr>
+          <w:sz w:val="28"/>
+          <w:szCs w:val="28"/>
+        </w:rPr>
+        <w:t>4</w:t>
+      </w:r>
+      <w:r>
+        <w:rPr>
+          <w:sz w:val="28"/>
+          <w:szCs w:val="28"/>
+        </w:rPr>
+        <w:t>-</w:t>
+      </w:r>
+      <w:r>
+        <w:rPr>
+          <w:sz w:val="28"/>
+          <w:szCs w:val="28"/>
+        </w:rPr>
+        <w:t>way on the go settings changer (customizable in Menu)</w:t>
+      </w:r>
+    </w:p>
+    <w:p>
+      <w:pPr>
+        <w:pStyle w:val="ListParagraph"/>
+        <w:numPr>
+          <w:ilvl w:val="0"/>
+          <w:numId w:val="1"/>
+        </w:numPr>
+        <w:rPr>
+          <w:sz w:val="28"/>
+          <w:szCs w:val="28"/>
+        </w:rPr>
+      </w:pPr>
+      <w:r>
+        <w:rPr>
+          <w:sz w:val="28"/>
+          <w:szCs w:val="28"/>
+        </w:rPr>
+        <w:t>10k Potentiometer Knob</w:t>
+      </w:r>
+    </w:p>
+    <w:p>
+      <w:pPr>
+        <w:pStyle w:val="ListParagraph"/>
+        <w:numPr>
+          <w:ilvl w:val="1"/>
+          <w:numId w:val="1"/>
+        </w:numPr>
+        <w:rPr>
+          <w:sz w:val="28"/>
+          <w:szCs w:val="28"/>
+        </w:rPr>
+      </w:pPr>
+      <w:r>
+        <w:rPr>
+          <w:sz w:val="28"/>
+          <w:szCs w:val="28"/>
+        </w:rPr>
+        <w:t>Needs capacitive decoupling</w:t>
+      </w:r>
+    </w:p>
+    <w:p>
+      <w:pPr>
+        <w:pStyle w:val="ListParagraph"/>
+        <w:numPr>
+          <w:ilvl w:val="1"/>
+          <w:numId w:val="1"/>
+        </w:numPr>
+        <w:rPr>
+          <w:sz w:val="28"/>
+          <w:szCs w:val="28"/>
+        </w:rPr>
+      </w:pPr>
+      <w:r>
+        <w:rPr>
+          <w:sz w:val="28"/>
+          <w:szCs w:val="28"/>
+        </w:rPr>
+        <w:t>No Interrupt</w:t>
+      </w:r>
+    </w:p>
+    <w:p>
+      <w:pPr>
+        <w:pStyle w:val="ListParagraph"/>
+        <w:numPr>
+          <w:ilvl w:val="1"/>
+          <w:numId w:val="1"/>
+        </w:numPr>
+        <w:rPr>
+          <w:sz w:val="28"/>
+          <w:szCs w:val="28"/>
+        </w:rPr>
+      </w:pPr>
+      <w:r>
+        <w:rPr>
+          <w:sz w:val="28"/>
+          <w:szCs w:val="28"/>
+        </w:rPr>
         <w:t xml:space="preserve">Changes which of 4 settings is selected </w:t>
       </w:r>
     </w:p>
@@ -814,6 +1191,26 @@
           <w:sz w:val="28"/>
           <w:szCs w:val="28"/>
         </w:rPr>
+        <w:t>No Interrupt</w:t>
+      </w:r>
+    </w:p>
+    <w:p>
+      <w:pPr>
+        <w:pStyle w:val="ListParagraph"/>
+        <w:numPr>
+          <w:ilvl w:val="1"/>
+          <w:numId w:val="1"/>
+        </w:numPr>
+        <w:rPr>
+          <w:sz w:val="28"/>
+          <w:szCs w:val="28"/>
+        </w:rPr>
+      </w:pPr>
+      <w:r>
+        <w:rPr>
+          <w:sz w:val="28"/>
+          <w:szCs w:val="28"/>
+        </w:rPr>
         <w:t xml:space="preserve">Stores non-volatile data for entire system </w:t>
       </w:r>
     </w:p>
@@ -894,6 +1291,26 @@
           <w:sz w:val="28"/>
           <w:szCs w:val="28"/>
         </w:rPr>
+        <w:t>No Interrupt (software to only update when necessary)</w:t>
+      </w:r>
+    </w:p>
+    <w:p>
+      <w:pPr>
+        <w:pStyle w:val="ListParagraph"/>
+        <w:numPr>
+          <w:ilvl w:val="1"/>
+          <w:numId w:val="1"/>
+        </w:numPr>
+        <w:rPr>
+          <w:sz w:val="28"/>
+          <w:szCs w:val="28"/>
+        </w:rPr>
+      </w:pPr>
+      <w:r>
+        <w:rPr>
+          <w:sz w:val="28"/>
+          <w:szCs w:val="28"/>
+        </w:rPr>
         <w:t>Menu to change internal settings and parameters</w:t>
       </w:r>
     </w:p>
@@ -934,7 +1351,21 @@
           <w:sz w:val="28"/>
           <w:szCs w:val="28"/>
         </w:rPr>
-        <w:t>Multiphonic mode selection</w:t>
+        <w:t>Multi</w:t>
+      </w:r>
+      <w:r>
+        <w:rPr>
+          <w:sz w:val="28"/>
+          <w:szCs w:val="28"/>
+        </w:rPr>
+        <w:t>-</w:t>
+      </w:r>
+      <w:r>
+        <w:rPr>
+          <w:sz w:val="28"/>
+          <w:szCs w:val="28"/>
+        </w:rPr>
+        <w:t>phonic mode selection</w:t>
       </w:r>
     </w:p>
     <w:p>
@@ -1014,7 +1445,21 @@
           <w:sz w:val="28"/>
           <w:szCs w:val="28"/>
         </w:rPr>
-        <w:t>4 way settings customizer</w:t>
+        <w:t>4</w:t>
+      </w:r>
+      <w:r>
+        <w:rPr>
+          <w:sz w:val="28"/>
+          <w:szCs w:val="28"/>
+        </w:rPr>
+        <w:t>-</w:t>
+      </w:r>
+      <w:r>
+        <w:rPr>
+          <w:sz w:val="28"/>
+          <w:szCs w:val="28"/>
+        </w:rPr>
+        <w:t>way settings customizer</w:t>
       </w:r>
     </w:p>
     <w:p>
@@ -1029,6 +1474,74 @@
           <w:szCs w:val="28"/>
         </w:rPr>
       </w:pPr>
+      <w:r>
+        <w:rPr>
+          <w:sz w:val="28"/>
+          <w:szCs w:val="28"/>
+        </w:rPr>
+        <w:t>1 Push Button</w:t>
+      </w:r>
+    </w:p>
+    <w:p>
+      <w:pPr>
+        <w:pStyle w:val="ListParagraph"/>
+        <w:numPr>
+          <w:ilvl w:val="1"/>
+          <w:numId w:val="1"/>
+        </w:numPr>
+        <w:rPr>
+          <w:sz w:val="28"/>
+          <w:szCs w:val="28"/>
+        </w:rPr>
+      </w:pPr>
+      <w:r>
+        <w:rPr>
+          <w:sz w:val="28"/>
+          <w:szCs w:val="28"/>
+        </w:rPr>
+        <w:t>No capacitive decoupling</w:t>
+      </w:r>
+    </w:p>
+    <w:p>
+      <w:pPr>
+        <w:pStyle w:val="ListParagraph"/>
+        <w:numPr>
+          <w:ilvl w:val="1"/>
+          <w:numId w:val="1"/>
+        </w:numPr>
+        <w:rPr>
+          <w:sz w:val="28"/>
+          <w:szCs w:val="28"/>
+        </w:rPr>
+      </w:pPr>
+      <w:r>
+        <w:rPr>
+          <w:sz w:val="28"/>
+          <w:szCs w:val="28"/>
+        </w:rPr>
+        <w:t>No Interrupt</w:t>
+      </w:r>
+    </w:p>
+    <w:p>
+      <w:pPr>
+        <w:pStyle w:val="ListParagraph"/>
+        <w:numPr>
+          <w:ilvl w:val="1"/>
+          <w:numId w:val="1"/>
+        </w:numPr>
+        <w:rPr>
+          <w:sz w:val="28"/>
+          <w:szCs w:val="28"/>
+        </w:rPr>
+      </w:pPr>
+      <w:r>
+        <w:rPr>
+          <w:sz w:val="28"/>
+          <w:szCs w:val="28"/>
+        </w:rPr>
+        <w:lastRenderedPageBreak/>
+        <w:t>Used as back button for Menu</w:t>
+      </w:r>
     </w:p>
     <w:sectPr>
       <w:pgSz w:w="12240" w:h="15840"/>
@@ -1284,6 +1797,7 @@
     <w:lsdException w:name="HTML Sample" w:semiHidden="1" w:unhideWhenUsed="1"/>
     <w:lsdException w:name="HTML Typewriter" w:semiHidden="1" w:unhideWhenUsed="1"/>
     <w:lsdException w:name="HTML Variable" w:semiHidden="1" w:unhideWhenUsed="1"/>
+    <w:lsdException w:name="Normal Table" w:semiHidden="1" w:unhideWhenUsed="1"/>
     <w:lsdException w:name="annotation subject" w:semiHidden="1" w:unhideWhenUsed="1"/>
     <w:lsdException w:name="No List" w:semiHidden="1" w:unhideWhenUsed="1"/>
     <w:lsdException w:name="Outline List 1" w:semiHidden="1" w:unhideWhenUsed="1"/>
@@ -1330,8 +1844,10 @@
     <w:lsdException w:name="Table Subtle 2" w:semiHidden="1" w:unhideWhenUsed="1"/>
     <w:lsdException w:name="Table Web 1" w:semiHidden="1" w:unhideWhenUsed="1"/>
     <w:lsdException w:name="Table Web 2" w:semiHidden="1" w:unhideWhenUsed="1"/>
+    <w:lsdException w:name="Table Web 3" w:semiHidden="1" w:unhideWhenUsed="1"/>
     <w:lsdException w:name="Balloon Text" w:semiHidden="1" w:unhideWhenUsed="1"/>
     <w:lsdException w:name="Table Grid" w:uiPriority="39"/>
+    <w:lsdException w:name="Table Theme" w:semiHidden="1" w:unhideWhenUsed="1"/>
     <w:lsdException w:name="Placeholder Text" w:semiHidden="1"/>
     <w:lsdException w:name="No Spacing" w:uiPriority="1" w:qFormat="1"/>
     <w:lsdException w:name="Light Shading" w:uiPriority="60"/>

</xml_diff>